<commit_message>
update, now also on gmt-dev forum
</commit_message>
<xml_diff>
--- a/gurudocs/FFT_math_in_gmt_and_grdmath.docx
+++ b/gurudocs/FFT_math_in_gmt_and_grdmath.docx
@@ -13,7 +13,21 @@
         <w:rPr>
           <w:b/>
         </w:rPr>
-        <w:t>Adding FFT and ITTF operators to gmtmath and grdmath</w:t>
+        <w:t xml:space="preserve">Adding FFT and </w:t>
+      </w:r>
+      <w:r>
+        <w:rPr>
+          <w:b/>
+        </w:rPr>
+        <w:t>IFFT</w:t>
+      </w:r>
+      <w:bookmarkStart w:id="0" w:name="_GoBack"/>
+      <w:bookmarkEnd w:id="0"/>
+      <w:r>
+        <w:rPr>
+          <w:b/>
+        </w:rPr>
+        <w:t xml:space="preserve"> operators to gmtmath and grdmath</w:t>
       </w:r>
     </w:p>
     <w:p>
@@ -432,6 +446,12 @@
           <w:b/>
         </w:rPr>
         <w:t>KY</w:t>
+      </w:r>
+      <w:r>
+        <w:rPr>
+          <w:b/>
+        </w:rPr>
+        <w:t>, KR</w:t>
       </w:r>
       <w:r>
         <w:t xml:space="preserve"> (wavenumbers) instead as these names are still available.</w:t>
@@ -996,7 +1016,6 @@
       <w:r>
         <w:t xml:space="preserve"> has many options about windowing, output values, etc.).  Likewise, </w:t>
       </w:r>
-      <w:bookmarkStart w:id="0" w:name="_GoBack"/>
       <w:r>
         <w:rPr>
           <w:b/>
@@ -1010,11 +1029,7 @@
         <w:t>t</w:t>
       </w:r>
       <w:r>
-        <w:t xml:space="preserve"> </w:t>
-      </w:r>
-      <w:bookmarkEnd w:id="0"/>
-      <w:r>
-        <w:t>can do cross-spectra so I think we leave these capabilities where they currently are.</w:t>
+        <w:t xml:space="preserve"> can do cross-spectra so I think we leave these capabilities where they currently are.</w:t>
       </w:r>
     </w:p>
     <w:p>

</xml_diff>